<commit_message>
updated css to accommodate smaller screens and added favicon logo image
</commit_message>
<xml_diff>
--- a/_site/assets/resume/Joshua Middagh Resume.docx
+++ b/_site/assets/resume/Joshua Middagh Resume.docx
@@ -102,7 +102,15 @@
         <w:t>2</w:t>
       </w:r>
       <w:r>
-        <w:t xml:space="preserve">5+ years of experience driving enterprise-scale data, analytics, and software initiatives across regulated industries. Expert in Scaled Agile (SAFe), project/program management, and data governance with a proven record of leading cross-functional teams, scaling technical program management offices, and delivering mission-critical software platforms. Recognized for bridging technology and business </w:t>
+        <w:t>5+ years of experience driving enterprise-scale data, analytics, and software initiatives across regulated industries. Expert in Scaled Agile (</w:t>
+      </w:r>
+      <w:proofErr w:type="spellStart"/>
+      <w:r>
+        <w:t>SAFe</w:t>
+      </w:r>
+      <w:proofErr w:type="spellEnd"/>
+      <w:r>
+        <w:t xml:space="preserve">), project/program management, and data governance with a proven record of leading cross-functional teams, scaling technical program management offices, and delivering mission-critical software platforms. Recognized for bridging technology and business </w:t>
       </w:r>
       <w:r>
         <w:t>strategies</w:t>
@@ -115,7 +123,15 @@
       </w:r>
       <w:r>
         <w:br/>
-        <w:t xml:space="preserve">Certifications: SAFe Agilist, </w:t>
+        <w:t xml:space="preserve">Certifications: </w:t>
+      </w:r>
+      <w:proofErr w:type="spellStart"/>
+      <w:r>
+        <w:t>SAFe</w:t>
+      </w:r>
+      <w:proofErr w:type="spellEnd"/>
+      <w:r>
+        <w:t xml:space="preserve"> Agilist, </w:t>
       </w:r>
       <w:r>
         <w:t xml:space="preserve">Google </w:t>
@@ -152,7 +168,23 @@
     </w:p>
     <w:p>
       <w:r>
-        <w:t>Technical Program Management Leadership, SAFe &amp; Agile Delivery Frameworks, Data &amp; Analytics Platform Modernization, Risk Management &amp; Governance, Strategic Planning &amp; Roadmapping, Scalable Process/Framework Design, AI/ML Model Development Oversight, Enterprise Data Protection &amp; Privacy</w:t>
+        <w:t xml:space="preserve">Technical Program Management Leadership, </w:t>
+      </w:r>
+      <w:proofErr w:type="spellStart"/>
+      <w:r>
+        <w:t>SAFe</w:t>
+      </w:r>
+      <w:proofErr w:type="spellEnd"/>
+      <w:r>
+        <w:t xml:space="preserve"> &amp; Agile Delivery Frameworks, Data &amp; Analytics Platform Modernization, Risk Management &amp; Governance, Strategic Planning &amp; </w:t>
+      </w:r>
+      <w:proofErr w:type="spellStart"/>
+      <w:r>
+        <w:t>Roadmapping</w:t>
+      </w:r>
+      <w:proofErr w:type="spellEnd"/>
+      <w:r>
+        <w:t>, Scalable Process/Framework Design, AI/ML Model Development Oversight, Enterprise Data Protection &amp; Privacy</w:t>
       </w:r>
     </w:p>
     <w:p>
@@ -207,7 +239,15 @@
         <w:t>1</w:t>
       </w:r>
       <w:r>
-        <w:t>5M+ portfolio spanning data protection (Protegrity), information governance (IBM IGC/IA), and AI/ML model risk validation pipelines; established standardized execution playbooks, reducing program overlap and accelerating delivery timelines by 30%.</w:t>
+        <w:t>5M+ portfolio spanning data protection (</w:t>
+      </w:r>
+      <w:proofErr w:type="spellStart"/>
+      <w:r>
+        <w:t>Protegrity</w:t>
+      </w:r>
+      <w:proofErr w:type="spellEnd"/>
+      <w:r>
+        <w:t>), information governance (IBM IGC/IA), and AI/ML model risk validation pipelines; established standardized execution playbooks, reducing program overlap and accelerating delivery timelines by 30%.</w:t>
       </w:r>
     </w:p>
     <w:p>
@@ -215,7 +255,15 @@
         <w:pStyle w:val="ListBullet"/>
       </w:pPr>
       <w:r>
-        <w:t>Championed adoption of Scaled Agile (SAFe) practices across 50+ programs and 400+ engineers, embedding PI planning, release train coordination, and Lean portfolio governance; improved delivery velocity by 18% and predictability of release cycles by 25%.</w:t>
+        <w:t>Championed adoption of Scaled Agile (</w:t>
+      </w:r>
+      <w:proofErr w:type="spellStart"/>
+      <w:r>
+        <w:t>SAFe</w:t>
+      </w:r>
+      <w:proofErr w:type="spellEnd"/>
+      <w:r>
+        <w:t>) practices across 50+ programs and 400+ engineers, embedding PI planning, release train coordination, and Lean portfolio governance; improved delivery velocity by 18% and predictability of release cycles by 25%.</w:t>
       </w:r>
     </w:p>
     <w:p>
@@ -223,7 +271,15 @@
         <w:pStyle w:val="ListBullet"/>
       </w:pPr>
       <w:r>
-        <w:t>Built multi-line of business horizontal planning frameworks that synchronized technology strategy with enterprise priorities across 7 business units, cutting delivery conflicts by 30% and accelerating time-to-market for cross-platform initiatives.</w:t>
+        <w:t>Built multi-</w:t>
+      </w:r>
+      <w:proofErr w:type="gramStart"/>
+      <w:r>
+        <w:t>line of</w:t>
+      </w:r>
+      <w:proofErr w:type="gramEnd"/>
+      <w:r>
+        <w:t xml:space="preserve"> business horizontal planning frameworks that synchronized technology strategy with enterprise priorities across 7 business units, cutting delivery conflicts by 30% and accelerating time-to-market for cross-platform initiatives.</w:t>
       </w:r>
     </w:p>
     <w:p>
@@ -231,7 +287,15 @@
         <w:pStyle w:val="ListBullet"/>
       </w:pPr>
       <w:r>
-        <w:t>Directed modernization of enterprise-wide data and analytics platforms (serving 10M+ members and $150B+ in assets), integrating cloud-native architectures, Protegrity tokenization, and IBM IGC/IA governance frameworks; improved system availability by 22% and reduced compliance audit findings by 40%.</w:t>
+        <w:t xml:space="preserve">Directed modernization of enterprise-wide data and analytics platforms (serving 10M+ members and $150B+ in assets), integrating cloud-native architectures, </w:t>
+      </w:r>
+      <w:proofErr w:type="spellStart"/>
+      <w:r>
+        <w:t>Protegrity</w:t>
+      </w:r>
+      <w:proofErr w:type="spellEnd"/>
+      <w:r>
+        <w:t xml:space="preserve"> tokenization, and IBM IGC/IA governance frameworks; improved system availability by 22% and reduced compliance audit findings by 40%.</w:t>
       </w:r>
     </w:p>
     <w:p>
@@ -356,7 +420,15 @@
         <w:pStyle w:val="ListBullet"/>
       </w:pPr>
       <w:r>
-        <w:t>Launched enterprise analytics Center of Excellence (COE), scaling advanced analytics adoption across 5 business lines; increased analytics-driven decision-making adoption rate by 40%.</w:t>
+        <w:t xml:space="preserve">Launched enterprise analytics Center of Excellence (COE), scaling advanced analytics adoption across 5 business </w:t>
+      </w:r>
+      <w:proofErr w:type="gramStart"/>
+      <w:r>
+        <w:t>lines;</w:t>
+      </w:r>
+      <w:proofErr w:type="gramEnd"/>
+      <w:r>
+        <w:t xml:space="preserve"> increased analytics-driven decision-making adoption rate by 40%.</w:t>
       </w:r>
     </w:p>
     <w:p>
@@ -431,7 +503,15 @@
         <w:t>ETL pipelines and data integration workflows</w:t>
       </w:r>
       <w:r>
-        <w:t xml:space="preserve"> enabling near real-time analytics across sales, billing, and customer service systems.</w:t>
+        <w:t xml:space="preserve"> enabling </w:t>
+      </w:r>
+      <w:proofErr w:type="gramStart"/>
+      <w:r>
+        <w:t>near real</w:t>
+      </w:r>
+      <w:proofErr w:type="gramEnd"/>
+      <w:r>
+        <w:t>-time analytics across sales, billing, and customer service systems.</w:t>
       </w:r>
     </w:p>
     <w:p>
@@ -482,7 +562,23 @@
           <w:b/>
           <w:bCs/>
         </w:rPr>
-        <w:t>Agile and SAFe practices</w:t>
+        <w:t xml:space="preserve">Agile and </w:t>
+      </w:r>
+      <w:proofErr w:type="spellStart"/>
+      <w:r>
+        <w:rPr>
+          <w:b/>
+          <w:bCs/>
+        </w:rPr>
+        <w:t>SAFe</w:t>
+      </w:r>
+      <w:proofErr w:type="spellEnd"/>
+      <w:r>
+        <w:rPr>
+          <w:b/>
+          <w:bCs/>
+        </w:rPr>
+        <w:t xml:space="preserve"> practices</w:t>
       </w:r>
       <w:r>
         <w:t xml:space="preserve"> to coordinate database and application releases, integrating CI/CD pipelines to accelerate software deployment.</w:t>
@@ -722,7 +818,15 @@
         </w:numPr>
       </w:pPr>
       <w:r>
-        <w:t xml:space="preserve">Partnered with IT and engineering leaders to implement </w:t>
+        <w:t xml:space="preserve">Partnered with IT and engineering leaders </w:t>
+      </w:r>
+      <w:proofErr w:type="gramStart"/>
+      <w:r>
+        <w:t>to implement</w:t>
+      </w:r>
+      <w:proofErr w:type="gramEnd"/>
+      <w:r>
+        <w:t xml:space="preserve"> </w:t>
       </w:r>
       <w:r>
         <w:rPr>
@@ -783,52 +887,251 @@
       <w:pPr>
         <w:pStyle w:val="Heading3"/>
       </w:pPr>
-      <w:r>
-        <w:t>Select Achievements &amp; Impact</w:t>
+      <w:proofErr w:type="gramStart"/>
+      <w:r>
+        <w:t>Select</w:t>
+      </w:r>
+      <w:proofErr w:type="gramEnd"/>
+      <w:r>
+        <w:t xml:space="preserve"> Achievements &amp; Impact</w:t>
       </w:r>
     </w:p>
     <w:p>
-      <w:pPr>
-        <w:pStyle w:val="ListBullet"/>
-      </w:pPr>
-      <w:r>
-        <w:t xml:space="preserve">Regularly presented to C-level executives and regulators, providing transparency into timelines, risks, and outcomes for mission-critical programs impacting </w:t>
-      </w:r>
-      <w:r>
-        <w:t>10</w:t>
-      </w:r>
-      <w:r>
-        <w:t>M+ members and $150B+ AUM.</w:t>
+      <w:proofErr w:type="spellStart"/>
+      <w:r>
+        <w:rPr>
+          <w:b/>
+          <w:bCs/>
+        </w:rPr>
+        <w:t>CertifAI</w:t>
+      </w:r>
+      <w:proofErr w:type="spellEnd"/>
+      <w:r>
+        <w:rPr>
+          <w:b/>
+          <w:bCs/>
+        </w:rPr>
+        <w:t xml:space="preserve"> – AI Risk &amp; Compliance Framework (In Development</w:t>
+      </w:r>
+      <w:r>
+        <w:rPr>
+          <w:b/>
+          <w:bCs/>
+        </w:rPr>
+        <w:t>, Patent pending</w:t>
+      </w:r>
+      <w:r>
+        <w:rPr>
+          <w:b/>
+          <w:bCs/>
+        </w:rPr>
+        <w:t>)</w:t>
       </w:r>
     </w:p>
     <w:p>
       <w:pPr>
-        <w:pStyle w:val="ListBullet"/>
-      </w:pPr>
-      <w:r>
-        <w:t xml:space="preserve">Built multi-dimensional AI risk certification framework (patent pending), positioning the enterprise for trustworthy AI adoption across </w:t>
-      </w:r>
-      <w:r>
-        <w:t>various industries</w:t>
-      </w:r>
-      <w:r>
-        <w:t>.</w:t>
+        <w:numPr>
+          <w:ilvl w:val="0"/>
+          <w:numId w:val="14"/>
+        </w:numPr>
+        <w:spacing w:after="120" w:line="240" w:lineRule="auto"/>
+      </w:pPr>
+      <w:r>
+        <w:t>Designed a multi-dimensional AI model certification platform (</w:t>
+      </w:r>
+      <w:proofErr w:type="spellStart"/>
+      <w:r>
+        <w:t>Dockerized</w:t>
+      </w:r>
+      <w:proofErr w:type="spellEnd"/>
+      <w:r>
+        <w:t xml:space="preserve"> </w:t>
+      </w:r>
+      <w:proofErr w:type="spellStart"/>
+      <w:r>
+        <w:t>FastAPI</w:t>
+      </w:r>
+      <w:proofErr w:type="spellEnd"/>
+      <w:r>
+        <w:t xml:space="preserve"> backend, </w:t>
+      </w:r>
+      <w:proofErr w:type="spellStart"/>
+      <w:r>
+        <w:t>Streamlit</w:t>
+      </w:r>
+      <w:proofErr w:type="spellEnd"/>
+      <w:r>
+        <w:t xml:space="preserve"> UI, Redis messaging) to audit and score AI models for bias, safety, compliance, and explainability.</w:t>
       </w:r>
     </w:p>
     <w:p>
       <w:pPr>
-        <w:pStyle w:val="ListBullet"/>
-      </w:pPr>
-      <w:r>
-        <w:t>Designed enterprise data protection strategy ensuring compliance with GDPR, CCPA, and financial regulatory mandates across 200+ data assets; eliminated 90% of legacy unprotected data exposure.</w:t>
+        <w:numPr>
+          <w:ilvl w:val="0"/>
+          <w:numId w:val="14"/>
+        </w:numPr>
+        <w:spacing w:after="120" w:line="240" w:lineRule="auto"/>
+      </w:pPr>
+      <w:r>
+        <w:t>Drafted provisional patent filings, architecture diagrams, and user workflows to support enterprise AI governance goals across highly regulated industries.</w:t>
       </w:r>
     </w:p>
     <w:p>
       <w:pPr>
-        <w:pStyle w:val="ListBullet"/>
-      </w:pPr>
-      <w:r>
-        <w:t>Led transformation of program execution strategy, integrating SAFe practices into software engineering workflows for 50+ programs; improved visibility, predictability, and quality of releases by 25%.</w:t>
+        <w:spacing w:after="120" w:line="240" w:lineRule="auto"/>
+      </w:pPr>
+      <w:r>
+        <w:rPr>
+          <w:b/>
+          <w:bCs/>
+        </w:rPr>
+        <w:t>Customer Churn Prediction Pipeline</w:t>
+      </w:r>
+    </w:p>
+    <w:p>
+      <w:pPr>
+        <w:numPr>
+          <w:ilvl w:val="0"/>
+          <w:numId w:val="15"/>
+        </w:numPr>
+        <w:spacing w:after="120" w:line="240" w:lineRule="auto"/>
+      </w:pPr>
+      <w:r>
+        <w:t xml:space="preserve">Developed a full ML pipeline to predict telecom customer churn, incorporating data preprocessing, model training (Logistic Regression, Random Forest, </w:t>
+      </w:r>
+      <w:proofErr w:type="spellStart"/>
+      <w:r>
+        <w:t>XGBoost</w:t>
+      </w:r>
+      <w:proofErr w:type="spellEnd"/>
+      <w:r>
+        <w:t xml:space="preserve">), hyperparameter tuning, and </w:t>
+      </w:r>
+      <w:proofErr w:type="spellStart"/>
+      <w:r>
+        <w:t>Streamlit</w:t>
+      </w:r>
+      <w:proofErr w:type="spellEnd"/>
+      <w:r>
+        <w:t>-based UI for stakeholder consumption.</w:t>
+      </w:r>
+    </w:p>
+    <w:p>
+      <w:pPr>
+        <w:numPr>
+          <w:ilvl w:val="0"/>
+          <w:numId w:val="15"/>
+        </w:numPr>
+        <w:spacing w:after="120" w:line="240" w:lineRule="auto"/>
+      </w:pPr>
+      <w:r>
+        <w:t>Addressed class imbalance using SMOTE/</w:t>
+      </w:r>
+      <w:proofErr w:type="spellStart"/>
+      <w:r>
+        <w:t>undersampling</w:t>
+      </w:r>
+      <w:proofErr w:type="spellEnd"/>
+      <w:r>
+        <w:t xml:space="preserve"> and improved F1 score from 0.48 to 0.72 across iterations.</w:t>
+      </w:r>
+    </w:p>
+    <w:p>
+      <w:pPr>
+        <w:spacing w:after="120" w:line="240" w:lineRule="auto"/>
+      </w:pPr>
+      <w:r>
+        <w:rPr>
+          <w:b/>
+          <w:bCs/>
+        </w:rPr>
+        <w:t>Airbnb Dynamic Pricing Engine – Flagstaff, AZ</w:t>
+      </w:r>
+    </w:p>
+    <w:p>
+      <w:pPr>
+        <w:numPr>
+          <w:ilvl w:val="0"/>
+          <w:numId w:val="16"/>
+        </w:numPr>
+        <w:spacing w:after="120" w:line="240" w:lineRule="auto"/>
+      </w:pPr>
+      <w:r>
+        <w:t>Created a time-series and feature-based pricing recommendation system for short-term rentals using historical listings, demand curves, and seasonal factors.</w:t>
+      </w:r>
+    </w:p>
+    <w:p>
+      <w:pPr>
+        <w:numPr>
+          <w:ilvl w:val="0"/>
+          <w:numId w:val="16"/>
+        </w:numPr>
+        <w:spacing w:after="120" w:line="240" w:lineRule="auto"/>
+      </w:pPr>
+      <w:r>
+        <w:lastRenderedPageBreak/>
+        <w:t>Deployed interactive dashboards to optimize nightly rates and maximize occupancy.</w:t>
+      </w:r>
+    </w:p>
+    <w:p>
+      <w:pPr>
+        <w:spacing w:after="120" w:line="240" w:lineRule="auto"/>
+      </w:pPr>
+      <w:proofErr w:type="spellStart"/>
+      <w:r>
+        <w:rPr>
+          <w:b/>
+          <w:bCs/>
+        </w:rPr>
+        <w:t>FrugalGPT</w:t>
+      </w:r>
+      <w:proofErr w:type="spellEnd"/>
+      <w:r>
+        <w:rPr>
+          <w:b/>
+          <w:bCs/>
+        </w:rPr>
+        <w:t>-Style Cost/Latency Smart Router for LLMs</w:t>
+      </w:r>
+    </w:p>
+    <w:p>
+      <w:pPr>
+        <w:numPr>
+          <w:ilvl w:val="0"/>
+          <w:numId w:val="17"/>
+        </w:numPr>
+        <w:spacing w:after="120" w:line="240" w:lineRule="auto"/>
+      </w:pPr>
+      <w:r>
+        <w:t>Built a multi-model prompt routing engine that dynamically selects between high-cost (e.g., GPT-4) and low-cost (e.g., Claude, Mistral) models based on latency, response quality, and cost thresholds.</w:t>
+      </w:r>
+    </w:p>
+    <w:p>
+      <w:pPr>
+        <w:numPr>
+          <w:ilvl w:val="0"/>
+          <w:numId w:val="17"/>
+        </w:numPr>
+        <w:spacing w:after="120" w:line="240" w:lineRule="auto"/>
+      </w:pPr>
+      <w:r>
+        <w:t xml:space="preserve">Integrated </w:t>
+      </w:r>
+      <w:proofErr w:type="gramStart"/>
+      <w:r>
+        <w:t>caching</w:t>
+      </w:r>
+      <w:proofErr w:type="gramEnd"/>
+      <w:r>
+        <w:t xml:space="preserve">, fallback, </w:t>
+      </w:r>
+      <w:proofErr w:type="gramStart"/>
+      <w:r>
+        <w:t>and prompt</w:t>
+      </w:r>
+      <w:proofErr w:type="gramEnd"/>
+      <w:r>
+        <w:t xml:space="preserve"> templating strategies to reduce average token cost by 55% while preserving output fidelity; supports scalable GenAI integration for compliance-sensitive orgs.</w:t>
       </w:r>
     </w:p>
     <w:p/>
@@ -1165,6 +1468,155 @@
     </w:lvl>
   </w:abstractNum>
   <w:abstractNum w:abstractNumId="10" w15:restartNumberingAfterBreak="0">
+    <w:nsid w:val="23DC565B"/>
+    <w:multiLevelType w:val="multilevel"/>
+    <w:tmpl w:val="60785D74"/>
+    <w:lvl w:ilvl="0">
+      <w:start w:val="1"/>
+      <w:numFmt w:val="bullet"/>
+      <w:lvlText w:val=""/>
+      <w:lvlJc w:val="left"/>
+      <w:pPr>
+        <w:tabs>
+          <w:tab w:val="num" w:pos="720"/>
+        </w:tabs>
+        <w:ind w:left="720" w:hanging="360"/>
+      </w:pPr>
+      <w:rPr>
+        <w:rFonts w:ascii="Symbol" w:hAnsi="Symbol" w:hint="default"/>
+        <w:sz w:val="20"/>
+      </w:rPr>
+    </w:lvl>
+    <w:lvl w:ilvl="1" w:tentative="1">
+      <w:start w:val="1"/>
+      <w:numFmt w:val="bullet"/>
+      <w:lvlText w:val="o"/>
+      <w:lvlJc w:val="left"/>
+      <w:pPr>
+        <w:tabs>
+          <w:tab w:val="num" w:pos="1440"/>
+        </w:tabs>
+        <w:ind w:left="1440" w:hanging="360"/>
+      </w:pPr>
+      <w:rPr>
+        <w:rFonts w:ascii="Courier New" w:hAnsi="Courier New" w:hint="default"/>
+        <w:sz w:val="20"/>
+      </w:rPr>
+    </w:lvl>
+    <w:lvl w:ilvl="2" w:tentative="1">
+      <w:start w:val="1"/>
+      <w:numFmt w:val="bullet"/>
+      <w:lvlText w:val=""/>
+      <w:lvlJc w:val="left"/>
+      <w:pPr>
+        <w:tabs>
+          <w:tab w:val="num" w:pos="2160"/>
+        </w:tabs>
+        <w:ind w:left="2160" w:hanging="360"/>
+      </w:pPr>
+      <w:rPr>
+        <w:rFonts w:ascii="Wingdings" w:hAnsi="Wingdings" w:hint="default"/>
+        <w:sz w:val="20"/>
+      </w:rPr>
+    </w:lvl>
+    <w:lvl w:ilvl="3" w:tentative="1">
+      <w:start w:val="1"/>
+      <w:numFmt w:val="bullet"/>
+      <w:lvlText w:val=""/>
+      <w:lvlJc w:val="left"/>
+      <w:pPr>
+        <w:tabs>
+          <w:tab w:val="num" w:pos="2880"/>
+        </w:tabs>
+        <w:ind w:left="2880" w:hanging="360"/>
+      </w:pPr>
+      <w:rPr>
+        <w:rFonts w:ascii="Wingdings" w:hAnsi="Wingdings" w:hint="default"/>
+        <w:sz w:val="20"/>
+      </w:rPr>
+    </w:lvl>
+    <w:lvl w:ilvl="4" w:tentative="1">
+      <w:start w:val="1"/>
+      <w:numFmt w:val="bullet"/>
+      <w:lvlText w:val=""/>
+      <w:lvlJc w:val="left"/>
+      <w:pPr>
+        <w:tabs>
+          <w:tab w:val="num" w:pos="3600"/>
+        </w:tabs>
+        <w:ind w:left="3600" w:hanging="360"/>
+      </w:pPr>
+      <w:rPr>
+        <w:rFonts w:ascii="Wingdings" w:hAnsi="Wingdings" w:hint="default"/>
+        <w:sz w:val="20"/>
+      </w:rPr>
+    </w:lvl>
+    <w:lvl w:ilvl="5" w:tentative="1">
+      <w:start w:val="1"/>
+      <w:numFmt w:val="bullet"/>
+      <w:lvlText w:val=""/>
+      <w:lvlJc w:val="left"/>
+      <w:pPr>
+        <w:tabs>
+          <w:tab w:val="num" w:pos="4320"/>
+        </w:tabs>
+        <w:ind w:left="4320" w:hanging="360"/>
+      </w:pPr>
+      <w:rPr>
+        <w:rFonts w:ascii="Wingdings" w:hAnsi="Wingdings" w:hint="default"/>
+        <w:sz w:val="20"/>
+      </w:rPr>
+    </w:lvl>
+    <w:lvl w:ilvl="6" w:tentative="1">
+      <w:start w:val="1"/>
+      <w:numFmt w:val="bullet"/>
+      <w:lvlText w:val=""/>
+      <w:lvlJc w:val="left"/>
+      <w:pPr>
+        <w:tabs>
+          <w:tab w:val="num" w:pos="5040"/>
+        </w:tabs>
+        <w:ind w:left="5040" w:hanging="360"/>
+      </w:pPr>
+      <w:rPr>
+        <w:rFonts w:ascii="Wingdings" w:hAnsi="Wingdings" w:hint="default"/>
+        <w:sz w:val="20"/>
+      </w:rPr>
+    </w:lvl>
+    <w:lvl w:ilvl="7" w:tentative="1">
+      <w:start w:val="1"/>
+      <w:numFmt w:val="bullet"/>
+      <w:lvlText w:val=""/>
+      <w:lvlJc w:val="left"/>
+      <w:pPr>
+        <w:tabs>
+          <w:tab w:val="num" w:pos="5760"/>
+        </w:tabs>
+        <w:ind w:left="5760" w:hanging="360"/>
+      </w:pPr>
+      <w:rPr>
+        <w:rFonts w:ascii="Wingdings" w:hAnsi="Wingdings" w:hint="default"/>
+        <w:sz w:val="20"/>
+      </w:rPr>
+    </w:lvl>
+    <w:lvl w:ilvl="8" w:tentative="1">
+      <w:start w:val="1"/>
+      <w:numFmt w:val="bullet"/>
+      <w:lvlText w:val=""/>
+      <w:lvlJc w:val="left"/>
+      <w:pPr>
+        <w:tabs>
+          <w:tab w:val="num" w:pos="6480"/>
+        </w:tabs>
+        <w:ind w:left="6480" w:hanging="360"/>
+      </w:pPr>
+      <w:rPr>
+        <w:rFonts w:ascii="Wingdings" w:hAnsi="Wingdings" w:hint="default"/>
+        <w:sz w:val="20"/>
+      </w:rPr>
+    </w:lvl>
+  </w:abstractNum>
+  <w:abstractNum w:abstractNumId="11" w15:restartNumberingAfterBreak="0">
     <w:nsid w:val="2D012C45"/>
     <w:multiLevelType w:val="multilevel"/>
     <w:tmpl w:val="302A0A4E"/>
@@ -1313,7 +1765,305 @@
       </w:rPr>
     </w:lvl>
   </w:abstractNum>
-  <w:abstractNum w:abstractNumId="11" w15:restartNumberingAfterBreak="0">
+  <w:abstractNum w:abstractNumId="12" w15:restartNumberingAfterBreak="0">
+    <w:nsid w:val="2EFF1734"/>
+    <w:multiLevelType w:val="multilevel"/>
+    <w:tmpl w:val="B28410CC"/>
+    <w:lvl w:ilvl="0">
+      <w:start w:val="1"/>
+      <w:numFmt w:val="bullet"/>
+      <w:lvlText w:val=""/>
+      <w:lvlJc w:val="left"/>
+      <w:pPr>
+        <w:tabs>
+          <w:tab w:val="num" w:pos="720"/>
+        </w:tabs>
+        <w:ind w:left="720" w:hanging="360"/>
+      </w:pPr>
+      <w:rPr>
+        <w:rFonts w:ascii="Symbol" w:hAnsi="Symbol" w:hint="default"/>
+        <w:sz w:val="20"/>
+      </w:rPr>
+    </w:lvl>
+    <w:lvl w:ilvl="1" w:tentative="1">
+      <w:start w:val="1"/>
+      <w:numFmt w:val="bullet"/>
+      <w:lvlText w:val="o"/>
+      <w:lvlJc w:val="left"/>
+      <w:pPr>
+        <w:tabs>
+          <w:tab w:val="num" w:pos="1440"/>
+        </w:tabs>
+        <w:ind w:left="1440" w:hanging="360"/>
+      </w:pPr>
+      <w:rPr>
+        <w:rFonts w:ascii="Courier New" w:hAnsi="Courier New" w:hint="default"/>
+        <w:sz w:val="20"/>
+      </w:rPr>
+    </w:lvl>
+    <w:lvl w:ilvl="2" w:tentative="1">
+      <w:start w:val="1"/>
+      <w:numFmt w:val="bullet"/>
+      <w:lvlText w:val=""/>
+      <w:lvlJc w:val="left"/>
+      <w:pPr>
+        <w:tabs>
+          <w:tab w:val="num" w:pos="2160"/>
+        </w:tabs>
+        <w:ind w:left="2160" w:hanging="360"/>
+      </w:pPr>
+      <w:rPr>
+        <w:rFonts w:ascii="Wingdings" w:hAnsi="Wingdings" w:hint="default"/>
+        <w:sz w:val="20"/>
+      </w:rPr>
+    </w:lvl>
+    <w:lvl w:ilvl="3" w:tentative="1">
+      <w:start w:val="1"/>
+      <w:numFmt w:val="bullet"/>
+      <w:lvlText w:val=""/>
+      <w:lvlJc w:val="left"/>
+      <w:pPr>
+        <w:tabs>
+          <w:tab w:val="num" w:pos="2880"/>
+        </w:tabs>
+        <w:ind w:left="2880" w:hanging="360"/>
+      </w:pPr>
+      <w:rPr>
+        <w:rFonts w:ascii="Wingdings" w:hAnsi="Wingdings" w:hint="default"/>
+        <w:sz w:val="20"/>
+      </w:rPr>
+    </w:lvl>
+    <w:lvl w:ilvl="4" w:tentative="1">
+      <w:start w:val="1"/>
+      <w:numFmt w:val="bullet"/>
+      <w:lvlText w:val=""/>
+      <w:lvlJc w:val="left"/>
+      <w:pPr>
+        <w:tabs>
+          <w:tab w:val="num" w:pos="3600"/>
+        </w:tabs>
+        <w:ind w:left="3600" w:hanging="360"/>
+      </w:pPr>
+      <w:rPr>
+        <w:rFonts w:ascii="Wingdings" w:hAnsi="Wingdings" w:hint="default"/>
+        <w:sz w:val="20"/>
+      </w:rPr>
+    </w:lvl>
+    <w:lvl w:ilvl="5" w:tentative="1">
+      <w:start w:val="1"/>
+      <w:numFmt w:val="bullet"/>
+      <w:lvlText w:val=""/>
+      <w:lvlJc w:val="left"/>
+      <w:pPr>
+        <w:tabs>
+          <w:tab w:val="num" w:pos="4320"/>
+        </w:tabs>
+        <w:ind w:left="4320" w:hanging="360"/>
+      </w:pPr>
+      <w:rPr>
+        <w:rFonts w:ascii="Wingdings" w:hAnsi="Wingdings" w:hint="default"/>
+        <w:sz w:val="20"/>
+      </w:rPr>
+    </w:lvl>
+    <w:lvl w:ilvl="6" w:tentative="1">
+      <w:start w:val="1"/>
+      <w:numFmt w:val="bullet"/>
+      <w:lvlText w:val=""/>
+      <w:lvlJc w:val="left"/>
+      <w:pPr>
+        <w:tabs>
+          <w:tab w:val="num" w:pos="5040"/>
+        </w:tabs>
+        <w:ind w:left="5040" w:hanging="360"/>
+      </w:pPr>
+      <w:rPr>
+        <w:rFonts w:ascii="Wingdings" w:hAnsi="Wingdings" w:hint="default"/>
+        <w:sz w:val="20"/>
+      </w:rPr>
+    </w:lvl>
+    <w:lvl w:ilvl="7" w:tentative="1">
+      <w:start w:val="1"/>
+      <w:numFmt w:val="bullet"/>
+      <w:lvlText w:val=""/>
+      <w:lvlJc w:val="left"/>
+      <w:pPr>
+        <w:tabs>
+          <w:tab w:val="num" w:pos="5760"/>
+        </w:tabs>
+        <w:ind w:left="5760" w:hanging="360"/>
+      </w:pPr>
+      <w:rPr>
+        <w:rFonts w:ascii="Wingdings" w:hAnsi="Wingdings" w:hint="default"/>
+        <w:sz w:val="20"/>
+      </w:rPr>
+    </w:lvl>
+    <w:lvl w:ilvl="8" w:tentative="1">
+      <w:start w:val="1"/>
+      <w:numFmt w:val="bullet"/>
+      <w:lvlText w:val=""/>
+      <w:lvlJc w:val="left"/>
+      <w:pPr>
+        <w:tabs>
+          <w:tab w:val="num" w:pos="6480"/>
+        </w:tabs>
+        <w:ind w:left="6480" w:hanging="360"/>
+      </w:pPr>
+      <w:rPr>
+        <w:rFonts w:ascii="Wingdings" w:hAnsi="Wingdings" w:hint="default"/>
+        <w:sz w:val="20"/>
+      </w:rPr>
+    </w:lvl>
+  </w:abstractNum>
+  <w:abstractNum w:abstractNumId="13" w15:restartNumberingAfterBreak="0">
+    <w:nsid w:val="3C596BBD"/>
+    <w:multiLevelType w:val="multilevel"/>
+    <w:tmpl w:val="046A91F2"/>
+    <w:lvl w:ilvl="0">
+      <w:start w:val="1"/>
+      <w:numFmt w:val="bullet"/>
+      <w:lvlText w:val=""/>
+      <w:lvlJc w:val="left"/>
+      <w:pPr>
+        <w:tabs>
+          <w:tab w:val="num" w:pos="720"/>
+        </w:tabs>
+        <w:ind w:left="720" w:hanging="360"/>
+      </w:pPr>
+      <w:rPr>
+        <w:rFonts w:ascii="Symbol" w:hAnsi="Symbol" w:hint="default"/>
+        <w:sz w:val="20"/>
+      </w:rPr>
+    </w:lvl>
+    <w:lvl w:ilvl="1" w:tentative="1">
+      <w:start w:val="1"/>
+      <w:numFmt w:val="bullet"/>
+      <w:lvlText w:val="o"/>
+      <w:lvlJc w:val="left"/>
+      <w:pPr>
+        <w:tabs>
+          <w:tab w:val="num" w:pos="1440"/>
+        </w:tabs>
+        <w:ind w:left="1440" w:hanging="360"/>
+      </w:pPr>
+      <w:rPr>
+        <w:rFonts w:ascii="Courier New" w:hAnsi="Courier New" w:hint="default"/>
+        <w:sz w:val="20"/>
+      </w:rPr>
+    </w:lvl>
+    <w:lvl w:ilvl="2" w:tentative="1">
+      <w:start w:val="1"/>
+      <w:numFmt w:val="bullet"/>
+      <w:lvlText w:val=""/>
+      <w:lvlJc w:val="left"/>
+      <w:pPr>
+        <w:tabs>
+          <w:tab w:val="num" w:pos="2160"/>
+        </w:tabs>
+        <w:ind w:left="2160" w:hanging="360"/>
+      </w:pPr>
+      <w:rPr>
+        <w:rFonts w:ascii="Wingdings" w:hAnsi="Wingdings" w:hint="default"/>
+        <w:sz w:val="20"/>
+      </w:rPr>
+    </w:lvl>
+    <w:lvl w:ilvl="3" w:tentative="1">
+      <w:start w:val="1"/>
+      <w:numFmt w:val="bullet"/>
+      <w:lvlText w:val=""/>
+      <w:lvlJc w:val="left"/>
+      <w:pPr>
+        <w:tabs>
+          <w:tab w:val="num" w:pos="2880"/>
+        </w:tabs>
+        <w:ind w:left="2880" w:hanging="360"/>
+      </w:pPr>
+      <w:rPr>
+        <w:rFonts w:ascii="Wingdings" w:hAnsi="Wingdings" w:hint="default"/>
+        <w:sz w:val="20"/>
+      </w:rPr>
+    </w:lvl>
+    <w:lvl w:ilvl="4" w:tentative="1">
+      <w:start w:val="1"/>
+      <w:numFmt w:val="bullet"/>
+      <w:lvlText w:val=""/>
+      <w:lvlJc w:val="left"/>
+      <w:pPr>
+        <w:tabs>
+          <w:tab w:val="num" w:pos="3600"/>
+        </w:tabs>
+        <w:ind w:left="3600" w:hanging="360"/>
+      </w:pPr>
+      <w:rPr>
+        <w:rFonts w:ascii="Wingdings" w:hAnsi="Wingdings" w:hint="default"/>
+        <w:sz w:val="20"/>
+      </w:rPr>
+    </w:lvl>
+    <w:lvl w:ilvl="5" w:tentative="1">
+      <w:start w:val="1"/>
+      <w:numFmt w:val="bullet"/>
+      <w:lvlText w:val=""/>
+      <w:lvlJc w:val="left"/>
+      <w:pPr>
+        <w:tabs>
+          <w:tab w:val="num" w:pos="4320"/>
+        </w:tabs>
+        <w:ind w:left="4320" w:hanging="360"/>
+      </w:pPr>
+      <w:rPr>
+        <w:rFonts w:ascii="Wingdings" w:hAnsi="Wingdings" w:hint="default"/>
+        <w:sz w:val="20"/>
+      </w:rPr>
+    </w:lvl>
+    <w:lvl w:ilvl="6" w:tentative="1">
+      <w:start w:val="1"/>
+      <w:numFmt w:val="bullet"/>
+      <w:lvlText w:val=""/>
+      <w:lvlJc w:val="left"/>
+      <w:pPr>
+        <w:tabs>
+          <w:tab w:val="num" w:pos="5040"/>
+        </w:tabs>
+        <w:ind w:left="5040" w:hanging="360"/>
+      </w:pPr>
+      <w:rPr>
+        <w:rFonts w:ascii="Wingdings" w:hAnsi="Wingdings" w:hint="default"/>
+        <w:sz w:val="20"/>
+      </w:rPr>
+    </w:lvl>
+    <w:lvl w:ilvl="7" w:tentative="1">
+      <w:start w:val="1"/>
+      <w:numFmt w:val="bullet"/>
+      <w:lvlText w:val=""/>
+      <w:lvlJc w:val="left"/>
+      <w:pPr>
+        <w:tabs>
+          <w:tab w:val="num" w:pos="5760"/>
+        </w:tabs>
+        <w:ind w:left="5760" w:hanging="360"/>
+      </w:pPr>
+      <w:rPr>
+        <w:rFonts w:ascii="Wingdings" w:hAnsi="Wingdings" w:hint="default"/>
+        <w:sz w:val="20"/>
+      </w:rPr>
+    </w:lvl>
+    <w:lvl w:ilvl="8" w:tentative="1">
+      <w:start w:val="1"/>
+      <w:numFmt w:val="bullet"/>
+      <w:lvlText w:val=""/>
+      <w:lvlJc w:val="left"/>
+      <w:pPr>
+        <w:tabs>
+          <w:tab w:val="num" w:pos="6480"/>
+        </w:tabs>
+        <w:ind w:left="6480" w:hanging="360"/>
+      </w:pPr>
+      <w:rPr>
+        <w:rFonts w:ascii="Wingdings" w:hAnsi="Wingdings" w:hint="default"/>
+        <w:sz w:val="20"/>
+      </w:rPr>
+    </w:lvl>
+  </w:abstractNum>
+  <w:abstractNum w:abstractNumId="14" w15:restartNumberingAfterBreak="0">
     <w:nsid w:val="42D109A9"/>
     <w:multiLevelType w:val="multilevel"/>
     <w:tmpl w:val="8A36C2A2"/>
@@ -1462,7 +2212,7 @@
       </w:rPr>
     </w:lvl>
   </w:abstractNum>
-  <w:abstractNum w:abstractNumId="12" w15:restartNumberingAfterBreak="0">
+  <w:abstractNum w:abstractNumId="15" w15:restartNumberingAfterBreak="0">
     <w:nsid w:val="6FD63C98"/>
     <w:multiLevelType w:val="multilevel"/>
     <w:tmpl w:val="AEAEFDC0"/>
@@ -1604,6 +2354,155 @@
           <w:tab w:val="num" w:pos="6120"/>
         </w:tabs>
         <w:ind w:left="6120" w:hanging="360"/>
+      </w:pPr>
+      <w:rPr>
+        <w:rFonts w:ascii="Wingdings" w:hAnsi="Wingdings" w:hint="default"/>
+        <w:sz w:val="20"/>
+      </w:rPr>
+    </w:lvl>
+  </w:abstractNum>
+  <w:abstractNum w:abstractNumId="16" w15:restartNumberingAfterBreak="0">
+    <w:nsid w:val="7FA94F86"/>
+    <w:multiLevelType w:val="multilevel"/>
+    <w:tmpl w:val="25E2CC46"/>
+    <w:lvl w:ilvl="0">
+      <w:start w:val="1"/>
+      <w:numFmt w:val="bullet"/>
+      <w:lvlText w:val=""/>
+      <w:lvlJc w:val="left"/>
+      <w:pPr>
+        <w:tabs>
+          <w:tab w:val="num" w:pos="720"/>
+        </w:tabs>
+        <w:ind w:left="720" w:hanging="360"/>
+      </w:pPr>
+      <w:rPr>
+        <w:rFonts w:ascii="Symbol" w:hAnsi="Symbol" w:hint="default"/>
+        <w:sz w:val="20"/>
+      </w:rPr>
+    </w:lvl>
+    <w:lvl w:ilvl="1" w:tentative="1">
+      <w:start w:val="1"/>
+      <w:numFmt w:val="bullet"/>
+      <w:lvlText w:val="o"/>
+      <w:lvlJc w:val="left"/>
+      <w:pPr>
+        <w:tabs>
+          <w:tab w:val="num" w:pos="1440"/>
+        </w:tabs>
+        <w:ind w:left="1440" w:hanging="360"/>
+      </w:pPr>
+      <w:rPr>
+        <w:rFonts w:ascii="Courier New" w:hAnsi="Courier New" w:hint="default"/>
+        <w:sz w:val="20"/>
+      </w:rPr>
+    </w:lvl>
+    <w:lvl w:ilvl="2" w:tentative="1">
+      <w:start w:val="1"/>
+      <w:numFmt w:val="bullet"/>
+      <w:lvlText w:val=""/>
+      <w:lvlJc w:val="left"/>
+      <w:pPr>
+        <w:tabs>
+          <w:tab w:val="num" w:pos="2160"/>
+        </w:tabs>
+        <w:ind w:left="2160" w:hanging="360"/>
+      </w:pPr>
+      <w:rPr>
+        <w:rFonts w:ascii="Wingdings" w:hAnsi="Wingdings" w:hint="default"/>
+        <w:sz w:val="20"/>
+      </w:rPr>
+    </w:lvl>
+    <w:lvl w:ilvl="3" w:tentative="1">
+      <w:start w:val="1"/>
+      <w:numFmt w:val="bullet"/>
+      <w:lvlText w:val=""/>
+      <w:lvlJc w:val="left"/>
+      <w:pPr>
+        <w:tabs>
+          <w:tab w:val="num" w:pos="2880"/>
+        </w:tabs>
+        <w:ind w:left="2880" w:hanging="360"/>
+      </w:pPr>
+      <w:rPr>
+        <w:rFonts w:ascii="Wingdings" w:hAnsi="Wingdings" w:hint="default"/>
+        <w:sz w:val="20"/>
+      </w:rPr>
+    </w:lvl>
+    <w:lvl w:ilvl="4" w:tentative="1">
+      <w:start w:val="1"/>
+      <w:numFmt w:val="bullet"/>
+      <w:lvlText w:val=""/>
+      <w:lvlJc w:val="left"/>
+      <w:pPr>
+        <w:tabs>
+          <w:tab w:val="num" w:pos="3600"/>
+        </w:tabs>
+        <w:ind w:left="3600" w:hanging="360"/>
+      </w:pPr>
+      <w:rPr>
+        <w:rFonts w:ascii="Wingdings" w:hAnsi="Wingdings" w:hint="default"/>
+        <w:sz w:val="20"/>
+      </w:rPr>
+    </w:lvl>
+    <w:lvl w:ilvl="5" w:tentative="1">
+      <w:start w:val="1"/>
+      <w:numFmt w:val="bullet"/>
+      <w:lvlText w:val=""/>
+      <w:lvlJc w:val="left"/>
+      <w:pPr>
+        <w:tabs>
+          <w:tab w:val="num" w:pos="4320"/>
+        </w:tabs>
+        <w:ind w:left="4320" w:hanging="360"/>
+      </w:pPr>
+      <w:rPr>
+        <w:rFonts w:ascii="Wingdings" w:hAnsi="Wingdings" w:hint="default"/>
+        <w:sz w:val="20"/>
+      </w:rPr>
+    </w:lvl>
+    <w:lvl w:ilvl="6" w:tentative="1">
+      <w:start w:val="1"/>
+      <w:numFmt w:val="bullet"/>
+      <w:lvlText w:val=""/>
+      <w:lvlJc w:val="left"/>
+      <w:pPr>
+        <w:tabs>
+          <w:tab w:val="num" w:pos="5040"/>
+        </w:tabs>
+        <w:ind w:left="5040" w:hanging="360"/>
+      </w:pPr>
+      <w:rPr>
+        <w:rFonts w:ascii="Wingdings" w:hAnsi="Wingdings" w:hint="default"/>
+        <w:sz w:val="20"/>
+      </w:rPr>
+    </w:lvl>
+    <w:lvl w:ilvl="7" w:tentative="1">
+      <w:start w:val="1"/>
+      <w:numFmt w:val="bullet"/>
+      <w:lvlText w:val=""/>
+      <w:lvlJc w:val="left"/>
+      <w:pPr>
+        <w:tabs>
+          <w:tab w:val="num" w:pos="5760"/>
+        </w:tabs>
+        <w:ind w:left="5760" w:hanging="360"/>
+      </w:pPr>
+      <w:rPr>
+        <w:rFonts w:ascii="Wingdings" w:hAnsi="Wingdings" w:hint="default"/>
+        <w:sz w:val="20"/>
+      </w:rPr>
+    </w:lvl>
+    <w:lvl w:ilvl="8" w:tentative="1">
+      <w:start w:val="1"/>
+      <w:numFmt w:val="bullet"/>
+      <w:lvlText w:val=""/>
+      <w:lvlJc w:val="left"/>
+      <w:pPr>
+        <w:tabs>
+          <w:tab w:val="num" w:pos="6480"/>
+        </w:tabs>
+        <w:ind w:left="6480" w:hanging="360"/>
       </w:pPr>
       <w:rPr>
         <w:rFonts w:ascii="Wingdings" w:hAnsi="Wingdings" w:hint="default"/>
@@ -1639,16 +2538,28 @@
     <w:abstractNumId w:val="0"/>
   </w:num>
   <w:num w:numId="10" w16cid:durableId="514737093">
-    <w:abstractNumId w:val="12"/>
+    <w:abstractNumId w:val="15"/>
   </w:num>
   <w:num w:numId="11" w16cid:durableId="347290094">
     <w:abstractNumId w:val="9"/>
   </w:num>
   <w:num w:numId="12" w16cid:durableId="1745495730">
+    <w:abstractNumId w:val="11"/>
+  </w:num>
+  <w:num w:numId="13" w16cid:durableId="582302353">
+    <w:abstractNumId w:val="14"/>
+  </w:num>
+  <w:num w:numId="14" w16cid:durableId="417026230">
+    <w:abstractNumId w:val="16"/>
+  </w:num>
+  <w:num w:numId="15" w16cid:durableId="1959412303">
+    <w:abstractNumId w:val="12"/>
+  </w:num>
+  <w:num w:numId="16" w16cid:durableId="1122766124">
     <w:abstractNumId w:val="10"/>
   </w:num>
-  <w:num w:numId="13" w16cid:durableId="582302353">
-    <w:abstractNumId w:val="11"/>
+  <w:num w:numId="17" w16cid:durableId="881945207">
+    <w:abstractNumId w:val="13"/>
   </w:num>
 </w:numbering>
 </file>

</xml_diff>